<commit_message>
final commit from bioch4097
</commit_message>
<xml_diff>
--- a/Python/CaMBDa Handbook 14012016.docx
+++ b/Python/CaMBDa Handbook 14012016.docx
@@ -338,6 +338,14 @@
     </w:p>
     <w:sdt>
       <w:sdtPr>
+        <w:rPr>
+          <w:b w:val="0"/>
+          <w:bCs w:val="0"/>
+          <w:sz w:val="22"/>
+          <w:szCs w:val="22"/>
+          <w:u w:val="none"/>
+          <w:lang w:val="en-GB"/>
+        </w:rPr>
         <w:id w:val="-1141194526"/>
         <w:docPartObj>
           <w:docPartGallery w:val="Table of Contents"/>
@@ -347,10 +355,6 @@
       <w:sdtEndPr>
         <w:rPr>
           <w:noProof/>
-          <w:sz w:val="22"/>
-          <w:szCs w:val="22"/>
-          <w:u w:val="none"/>
-          <w:lang w:val="en-GB"/>
         </w:rPr>
       </w:sdtEndPr>
       <w:sdtContent>
@@ -361,6 +365,8 @@
           <w:r>
             <w:t>Table of Contents</w:t>
           </w:r>
+          <w:bookmarkStart w:id="0" w:name="_GoBack"/>
+          <w:bookmarkEnd w:id="0"/>
         </w:p>
         <w:p>
           <w:pPr>
@@ -390,7 +396,7 @@
           <w:r>
             <w:fldChar w:fldCharType="separate"/>
           </w:r>
-          <w:hyperlink w:anchor="_Toc439953766" w:history="1">
+          <w:hyperlink w:anchor="_Toc440619548" w:history="1">
             <w:r>
               <w:rPr>
                 <w:rStyle w:val="Hyperlink"/>
@@ -417,7 +423,7 @@
                 <w:noProof/>
                 <w:webHidden/>
               </w:rPr>
-              <w:instrText xml:space="preserve"> PAGEREF _Toc439953766 \h </w:instrText>
+              <w:instrText xml:space="preserve"> PAGEREF _Toc440619548 \h </w:instrText>
             </w:r>
             <w:r>
               <w:rPr>
@@ -447,18 +453,6 @@
               <w:fldChar w:fldCharType="end"/>
             </w:r>
           </w:hyperlink>
-        </w:p>
-        <w:p>
-          <w:pPr>
-            <w:pStyle w:val="TOC1"/>
-            <w:tabs>
-              <w:tab w:val="right" w:leader="dot" w:pos="9016"/>
-            </w:tabs>
-            <w:rPr>
-              <w:rStyle w:val="Hyperlink"/>
-              <w:noProof/>
-            </w:rPr>
-          </w:pPr>
         </w:p>
         <w:p>
           <w:pPr>
@@ -472,13 +466,13 @@
               <w:lang w:eastAsia="en-GB"/>
             </w:rPr>
           </w:pPr>
-          <w:hyperlink w:anchor="_Toc439953767" w:history="1">
+          <w:hyperlink w:anchor="_Toc440619549" w:history="1">
             <w:r>
               <w:rPr>
                 <w:rStyle w:val="Hyperlink"/>
                 <w:noProof/>
               </w:rPr>
-              <w:t>Inputs</w:t>
+              <w:t>Usage - Inputs</w:t>
             </w:r>
             <w:r>
               <w:rPr>
@@ -499,7 +493,7 @@
                 <w:noProof/>
                 <w:webHidden/>
               </w:rPr>
-              <w:instrText xml:space="preserve"> PAGEREF _Toc439953767 \h </w:instrText>
+              <w:instrText xml:space="preserve"> PAGEREF _Toc440619549 \h </w:instrText>
             </w:r>
             <w:r>
               <w:rPr>
@@ -542,7 +536,7 @@
               <w:lang w:eastAsia="en-GB"/>
             </w:rPr>
           </w:pPr>
-          <w:hyperlink w:anchor="_Toc439953768" w:history="1">
+          <w:hyperlink w:anchor="_Toc440619550" w:history="1">
             <w:r>
               <w:rPr>
                 <w:rStyle w:val="Hyperlink"/>
@@ -569,7 +563,7 @@
                 <w:noProof/>
                 <w:webHidden/>
               </w:rPr>
-              <w:instrText xml:space="preserve"> PAGEREF _Toc439953768 \h </w:instrText>
+              <w:instrText xml:space="preserve"> PAGEREF _Toc440619550 \h </w:instrText>
             </w:r>
             <w:r>
               <w:rPr>
@@ -612,7 +606,7 @@
               <w:lang w:eastAsia="en-GB"/>
             </w:rPr>
           </w:pPr>
-          <w:hyperlink w:anchor="_Toc439953769" w:history="1">
+          <w:hyperlink w:anchor="_Toc440619551" w:history="1">
             <w:r>
               <w:rPr>
                 <w:rStyle w:val="Hyperlink"/>
@@ -639,7 +633,7 @@
                 <w:noProof/>
                 <w:webHidden/>
               </w:rPr>
-              <w:instrText xml:space="preserve"> PAGEREF _Toc439953769 \h </w:instrText>
+              <w:instrText xml:space="preserve"> PAGEREF _Toc440619551 \h </w:instrText>
             </w:r>
             <w:r>
               <w:rPr>
@@ -682,7 +676,7 @@
               <w:lang w:eastAsia="en-GB"/>
             </w:rPr>
           </w:pPr>
-          <w:hyperlink w:anchor="_Toc439953770" w:history="1">
+          <w:hyperlink w:anchor="_Toc440619552" w:history="1">
             <w:r>
               <w:rPr>
                 <w:rStyle w:val="Hyperlink"/>
@@ -709,7 +703,7 @@
                 <w:noProof/>
                 <w:webHidden/>
               </w:rPr>
-              <w:instrText xml:space="preserve"> PAGEREF _Toc439953770 \h </w:instrText>
+              <w:instrText xml:space="preserve"> PAGEREF _Toc440619552 \h </w:instrText>
             </w:r>
             <w:r>
               <w:rPr>
@@ -752,7 +746,7 @@
               <w:lang w:eastAsia="en-GB"/>
             </w:rPr>
           </w:pPr>
-          <w:hyperlink w:anchor="_Toc439953771" w:history="1">
+          <w:hyperlink w:anchor="_Toc440619553" w:history="1">
             <w:r>
               <w:rPr>
                 <w:rStyle w:val="Hyperlink"/>
@@ -779,7 +773,7 @@
                 <w:noProof/>
                 <w:webHidden/>
               </w:rPr>
-              <w:instrText xml:space="preserve"> PAGEREF _Toc439953771 \h </w:instrText>
+              <w:instrText xml:space="preserve"> PAGEREF _Toc440619553 \h </w:instrText>
             </w:r>
             <w:r>
               <w:rPr>
@@ -822,7 +816,7 @@
               <w:lang w:eastAsia="en-GB"/>
             </w:rPr>
           </w:pPr>
-          <w:hyperlink w:anchor="_Toc439953772" w:history="1">
+          <w:hyperlink w:anchor="_Toc440619554" w:history="1">
             <w:r>
               <w:rPr>
                 <w:rStyle w:val="Hyperlink"/>
@@ -849,7 +843,7 @@
                 <w:noProof/>
                 <w:webHidden/>
               </w:rPr>
-              <w:instrText xml:space="preserve"> PAGEREF _Toc439953772 \h </w:instrText>
+              <w:instrText xml:space="preserve"> PAGEREF _Toc440619554 \h </w:instrText>
             </w:r>
             <w:r>
               <w:rPr>
@@ -892,7 +886,7 @@
               <w:lang w:eastAsia="en-GB"/>
             </w:rPr>
           </w:pPr>
-          <w:hyperlink w:anchor="_Toc439953773" w:history="1">
+          <w:hyperlink w:anchor="_Toc440619555" w:history="1">
             <w:r>
               <w:rPr>
                 <w:rStyle w:val="Hyperlink"/>
@@ -919,7 +913,7 @@
                 <w:noProof/>
                 <w:webHidden/>
               </w:rPr>
-              <w:instrText xml:space="preserve"> PAGEREF _Toc439953773 \h </w:instrText>
+              <w:instrText xml:space="preserve"> PAGEREF _Toc440619555 \h </w:instrText>
             </w:r>
             <w:r>
               <w:rPr>
@@ -962,13 +956,13 @@
               <w:lang w:eastAsia="en-GB"/>
             </w:rPr>
           </w:pPr>
-          <w:hyperlink w:anchor="_Toc439953774" w:history="1">
+          <w:hyperlink w:anchor="_Toc440619556" w:history="1">
             <w:r>
               <w:rPr>
                 <w:rStyle w:val="Hyperlink"/>
                 <w:noProof/>
               </w:rPr>
-              <w:t>createAllUnitCellsPDB</w:t>
+              <w:t>createAUCpdb</w:t>
             </w:r>
             <w:r>
               <w:rPr>
@@ -989,7 +983,7 @@
                 <w:noProof/>
                 <w:webHidden/>
               </w:rPr>
-              <w:instrText xml:space="preserve"> PAGEREF _Toc439953774 \h </w:instrText>
+              <w:instrText xml:space="preserve"> PAGEREF _Toc440619556 \h </w:instrText>
             </w:r>
             <w:r>
               <w:rPr>
@@ -1032,13 +1026,13 @@
               <w:lang w:eastAsia="en-GB"/>
             </w:rPr>
           </w:pPr>
-          <w:hyperlink w:anchor="_Toc439953775" w:history="1">
+          <w:hyperlink w:anchor="_Toc440619557" w:history="1">
             <w:r>
               <w:rPr>
                 <w:rStyle w:val="Hyperlink"/>
                 <w:noProof/>
               </w:rPr>
-              <w:t>createTrimmedAtomsPDB</w:t>
+              <w:t>createTApdb</w:t>
             </w:r>
             <w:r>
               <w:rPr>
@@ -1059,7 +1053,7 @@
                 <w:noProof/>
                 <w:webHidden/>
               </w:rPr>
-              <w:instrText xml:space="preserve"> PAGEREF _Toc439953775 \h </w:instrText>
+              <w:instrText xml:space="preserve"> PAGEREF _Toc440619557 \h </w:instrText>
             </w:r>
             <w:r>
               <w:rPr>
@@ -1102,7 +1096,7 @@
               <w:lang w:eastAsia="en-GB"/>
             </w:rPr>
           </w:pPr>
-          <w:hyperlink w:anchor="_Toc439953776" w:history="1">
+          <w:hyperlink w:anchor="_Toc440619558" w:history="1">
             <w:r>
               <w:rPr>
                 <w:rStyle w:val="Hyperlink"/>
@@ -1129,7 +1123,7 @@
                 <w:noProof/>
                 <w:webHidden/>
               </w:rPr>
-              <w:instrText xml:space="preserve"> PAGEREF _Toc439953776 \h </w:instrText>
+              <w:instrText xml:space="preserve"> PAGEREF _Toc440619558 \h </w:instrText>
             </w:r>
             <w:r>
               <w:rPr>
@@ -1172,7 +1166,7 @@
               <w:lang w:eastAsia="en-GB"/>
             </w:rPr>
           </w:pPr>
-          <w:hyperlink w:anchor="_Toc439953777" w:history="1">
+          <w:hyperlink w:anchor="_Toc440619559" w:history="1">
             <w:r>
               <w:rPr>
                 <w:rStyle w:val="Hyperlink"/>
@@ -1199,7 +1193,7 @@
                 <w:noProof/>
                 <w:webHidden/>
               </w:rPr>
-              <w:instrText xml:space="preserve"> PAGEREF _Toc439953777 \h </w:instrText>
+              <w:instrText xml:space="preserve"> PAGEREF _Toc440619559 \h </w:instrText>
             </w:r>
             <w:r>
               <w:rPr>
@@ -1229,18 +1223,6 @@
               <w:fldChar w:fldCharType="end"/>
             </w:r>
           </w:hyperlink>
-        </w:p>
-        <w:p>
-          <w:pPr>
-            <w:pStyle w:val="TOC1"/>
-            <w:tabs>
-              <w:tab w:val="right" w:leader="dot" w:pos="9016"/>
-            </w:tabs>
-            <w:rPr>
-              <w:rStyle w:val="Hyperlink"/>
-              <w:noProof/>
-            </w:rPr>
-          </w:pPr>
         </w:p>
         <w:p>
           <w:pPr>
@@ -1254,7 +1236,7 @@
               <w:lang w:eastAsia="en-GB"/>
             </w:rPr>
           </w:pPr>
-          <w:hyperlink w:anchor="_Toc439953778" w:history="1">
+          <w:hyperlink w:anchor="_Toc440619560" w:history="1">
             <w:r>
               <w:rPr>
                 <w:rStyle w:val="Hyperlink"/>
@@ -1281,7 +1263,7 @@
                 <w:noProof/>
                 <w:webHidden/>
               </w:rPr>
-              <w:instrText xml:space="preserve"> PAGEREF _Toc439953778 \h </w:instrText>
+              <w:instrText xml:space="preserve"> PAGEREF _Toc440619560 \h </w:instrText>
             </w:r>
             <w:r>
               <w:rPr>
@@ -1324,7 +1306,7 @@
               <w:lang w:eastAsia="en-GB"/>
             </w:rPr>
           </w:pPr>
-          <w:hyperlink w:anchor="_Toc439953779" w:history="1">
+          <w:hyperlink w:anchor="_Toc440619561" w:history="1">
             <w:r>
               <w:rPr>
                 <w:rStyle w:val="Hyperlink"/>
@@ -1351,7 +1333,7 @@
                 <w:noProof/>
                 <w:webHidden/>
               </w:rPr>
-              <w:instrText xml:space="preserve"> PAGEREF _Toc439953779 \h </w:instrText>
+              <w:instrText xml:space="preserve"> PAGEREF _Toc440619561 \h </w:instrText>
             </w:r>
             <w:r>
               <w:rPr>
@@ -1394,7 +1376,7 @@
               <w:lang w:eastAsia="en-GB"/>
             </w:rPr>
           </w:pPr>
-          <w:hyperlink w:anchor="_Toc439953780" w:history="1">
+          <w:hyperlink w:anchor="_Toc440619562" w:history="1">
             <w:r>
               <w:rPr>
                 <w:rStyle w:val="Hyperlink"/>
@@ -1421,7 +1403,7 @@
                 <w:noProof/>
                 <w:webHidden/>
               </w:rPr>
-              <w:instrText xml:space="preserve"> PAGEREF _Toc439953780 \h </w:instrText>
+              <w:instrText xml:space="preserve"> PAGEREF _Toc440619562 \h </w:instrText>
             </w:r>
             <w:r>
               <w:rPr>
@@ -1451,18 +1433,6 @@
               <w:fldChar w:fldCharType="end"/>
             </w:r>
           </w:hyperlink>
-        </w:p>
-        <w:p>
-          <w:pPr>
-            <w:pStyle w:val="TOC1"/>
-            <w:tabs>
-              <w:tab w:val="right" w:leader="dot" w:pos="9016"/>
-            </w:tabs>
-            <w:rPr>
-              <w:rStyle w:val="Hyperlink"/>
-              <w:noProof/>
-            </w:rPr>
-          </w:pPr>
         </w:p>
         <w:p>
           <w:pPr>
@@ -1476,13 +1446,13 @@
               <w:lang w:eastAsia="en-GB"/>
             </w:rPr>
           </w:pPr>
-          <w:hyperlink w:anchor="_Toc439953781" w:history="1">
+          <w:hyperlink w:anchor="_Toc440619563" w:history="1">
             <w:r>
               <w:rPr>
                 <w:rStyle w:val="Hyperlink"/>
                 <w:noProof/>
               </w:rPr>
-              <w:t>Description of Errors output by Python code:</w:t>
+              <w:t>Description of Exceptions Output by CaMBDa</w:t>
             </w:r>
             <w:r>
               <w:rPr>
@@ -1503,7 +1473,7 @@
                 <w:noProof/>
                 <w:webHidden/>
               </w:rPr>
-              <w:instrText xml:space="preserve"> PAGEREF _Toc439953781 \h </w:instrText>
+              <w:instrText xml:space="preserve"> PAGEREF _Toc440619563 \h </w:instrText>
             </w:r>
             <w:r>
               <w:rPr>
@@ -1524,6 +1494,76 @@
                 <w:webHidden/>
               </w:rPr>
               <w:t>7</w:t>
+            </w:r>
+            <w:r>
+              <w:rPr>
+                <w:noProof/>
+                <w:webHidden/>
+              </w:rPr>
+              <w:fldChar w:fldCharType="end"/>
+            </w:r>
+          </w:hyperlink>
+        </w:p>
+        <w:p>
+          <w:pPr>
+            <w:pStyle w:val="TOC1"/>
+            <w:tabs>
+              <w:tab w:val="right" w:leader="dot" w:pos="9016"/>
+            </w:tabs>
+            <w:rPr>
+              <w:rFonts w:eastAsiaTheme="minorEastAsia"/>
+              <w:noProof/>
+              <w:lang w:eastAsia="en-GB"/>
+            </w:rPr>
+          </w:pPr>
+          <w:hyperlink w:anchor="_Toc440619564" w:history="1">
+            <w:r>
+              <w:rPr>
+                <w:rStyle w:val="Hyperlink"/>
+                <w:noProof/>
+              </w:rPr>
+              <w:t>For Developers</w:t>
+            </w:r>
+            <w:r>
+              <w:rPr>
+                <w:noProof/>
+                <w:webHidden/>
+              </w:rPr>
+              <w:tab/>
+            </w:r>
+            <w:r>
+              <w:rPr>
+                <w:noProof/>
+                <w:webHidden/>
+              </w:rPr>
+              <w:fldChar w:fldCharType="begin"/>
+            </w:r>
+            <w:r>
+              <w:rPr>
+                <w:noProof/>
+                <w:webHidden/>
+              </w:rPr>
+              <w:instrText xml:space="preserve"> PAGEREF _Toc440619564 \h </w:instrText>
+            </w:r>
+            <w:r>
+              <w:rPr>
+                <w:noProof/>
+                <w:webHidden/>
+              </w:rPr>
+            </w:r>
+            <w:r>
+              <w:rPr>
+                <w:noProof/>
+                <w:webHidden/>
+              </w:rPr>
+              <w:fldChar w:fldCharType="separate"/>
+            </w:r>
+            <w:r>
+              <w:rPr>
+                <w:noProof/>
+                <w:webHidden/>
+              </w:rPr>
+              <w:t>8</w:t>
             </w:r>
             <w:r>
               <w:rPr>
@@ -1571,12 +1611,12 @@
       <w:pPr>
         <w:pStyle w:val="Heading1"/>
       </w:pPr>
-      <w:bookmarkStart w:id="0" w:name="_Toc439953766"/>
+      <w:bookmarkStart w:id="1" w:name="_Toc440619548"/>
       <w:r>
         <w:lastRenderedPageBreak/>
         <w:t>Introduction</w:t>
       </w:r>
-      <w:bookmarkEnd w:id="0"/>
+      <w:bookmarkEnd w:id="1"/>
     </w:p>
     <w:p>
       <w:pPr>
@@ -1671,21 +1711,129 @@
           <w:sz w:val="24"/>
           <w:szCs w:val="24"/>
         </w:rPr>
-        <w:t>distribution of the atom across all unit cells throughout time (from the beginning to the end of the diffraction collection protocol) and s</w:t>
-      </w:r>
-      <w:r>
-        <w:rPr>
-          <w:sz w:val="24"/>
-          <w:szCs w:val="24"/>
-        </w:rPr>
-        <w:t>pace (throughout all unit cells</w:t>
-      </w:r>
-      <w:r>
-        <w:rPr>
-          <w:sz w:val="24"/>
-          <w:szCs w:val="24"/>
-        </w:rPr>
-        <w:t xml:space="preserve"> which</w:t>
+        <w:t>distribution of the atom across all unit cells throughout time (from the beginning to the end of the diffraction collection protocol) and space (throughout all unit cells which the X-ray beam intercepts). A</w:t>
+      </w:r>
+      <w:r>
+        <w:rPr>
+          <w:sz w:val="24"/>
+          <w:szCs w:val="24"/>
+        </w:rPr>
+        <w:t xml:space="preserve">toms </w:t>
+      </w:r>
+      <w:r>
+        <w:rPr>
+          <w:sz w:val="24"/>
+          <w:szCs w:val="24"/>
+        </w:rPr>
+        <w:t xml:space="preserve">with the larger distributions </w:t>
+      </w:r>
+      <w:r>
+        <w:rPr>
+          <w:sz w:val="24"/>
+          <w:szCs w:val="24"/>
+        </w:rPr>
+        <w:t xml:space="preserve">will have </w:t>
+      </w:r>
+      <w:r>
+        <w:rPr>
+          <w:sz w:val="24"/>
+          <w:szCs w:val="24"/>
+        </w:rPr>
+        <w:t xml:space="preserve">higher </w:t>
+      </w:r>
+      <w:r>
+        <w:rPr>
+          <w:i/>
+          <w:sz w:val="24"/>
+          <w:szCs w:val="24"/>
+        </w:rPr>
+        <w:t>B</w:t>
+      </w:r>
+      <w:r>
+        <w:rPr>
+          <w:sz w:val="24"/>
+          <w:szCs w:val="24"/>
+        </w:rPr>
+        <w:t>-</w:t>
+      </w:r>
+      <w:r>
+        <w:rPr>
+          <w:sz w:val="24"/>
+          <w:szCs w:val="24"/>
+        </w:rPr>
+        <w:t xml:space="preserve">factor values. </w:t>
+      </w:r>
+      <w:r>
+        <w:rPr>
+          <w:sz w:val="24"/>
+          <w:szCs w:val="24"/>
+        </w:rPr>
+        <w:t xml:space="preserve">Atomic </w:t>
+      </w:r>
+      <w:r>
+        <w:rPr>
+          <w:i/>
+          <w:sz w:val="24"/>
+          <w:szCs w:val="24"/>
+        </w:rPr>
+        <w:t>B</w:t>
+      </w:r>
+      <w:r>
+        <w:rPr>
+          <w:i/>
+          <w:sz w:val="24"/>
+          <w:szCs w:val="24"/>
+        </w:rPr>
+        <w:t>-</w:t>
+      </w:r>
+      <w:r>
+        <w:rPr>
+          <w:sz w:val="24"/>
+          <w:szCs w:val="24"/>
+        </w:rPr>
+        <w:t>factors can increase as a result of</w:t>
+      </w:r>
+      <w:r>
+        <w:rPr>
+          <w:sz w:val="24"/>
+          <w:szCs w:val="24"/>
+        </w:rPr>
+        <w:t xml:space="preserve"> a number of</w:t>
+      </w:r>
+      <w:r>
+        <w:rPr>
+          <w:sz w:val="24"/>
+          <w:szCs w:val="24"/>
+        </w:rPr>
+        <w:t xml:space="preserve"> different factors: </w:t>
+      </w:r>
+      <w:r>
+        <w:rPr>
+          <w:sz w:val="24"/>
+          <w:szCs w:val="24"/>
+        </w:rPr>
+        <w:t xml:space="preserve">increased </w:t>
+      </w:r>
+      <w:r>
+        <w:rPr>
+          <w:sz w:val="24"/>
+          <w:szCs w:val="24"/>
+        </w:rPr>
+        <w:t>dynamic disorder (</w:t>
+      </w:r>
+      <w:r>
+        <w:rPr>
+          <w:sz w:val="24"/>
+          <w:szCs w:val="24"/>
+        </w:rPr>
+        <w:t>increased thermal motion</w:t>
+      </w:r>
+      <w:r>
+        <w:rPr>
+          <w:sz w:val="24"/>
+          <w:szCs w:val="24"/>
+        </w:rPr>
+        <w:t xml:space="preserve"> - correlated to temperature),</w:t>
       </w:r>
       <w:r>
         <w:rPr>
@@ -1699,114 +1847,6 @@
           <w:sz w:val="24"/>
           <w:szCs w:val="24"/>
         </w:rPr>
-        <w:t>the X-ray beam intercepts)</w:t>
-      </w:r>
-      <w:r>
-        <w:rPr>
-          <w:sz w:val="24"/>
-          <w:szCs w:val="24"/>
-        </w:rPr>
-        <w:t>. A</w:t>
-      </w:r>
-      <w:r>
-        <w:rPr>
-          <w:sz w:val="24"/>
-          <w:szCs w:val="24"/>
-        </w:rPr>
-        <w:t xml:space="preserve">toms </w:t>
-      </w:r>
-      <w:r>
-        <w:rPr>
-          <w:sz w:val="24"/>
-          <w:szCs w:val="24"/>
-        </w:rPr>
-        <w:t xml:space="preserve">with the larger distributions </w:t>
-      </w:r>
-      <w:r>
-        <w:rPr>
-          <w:sz w:val="24"/>
-          <w:szCs w:val="24"/>
-        </w:rPr>
-        <w:t xml:space="preserve">will have </w:t>
-      </w:r>
-      <w:r>
-        <w:rPr>
-          <w:sz w:val="24"/>
-          <w:szCs w:val="24"/>
-        </w:rPr>
-        <w:t xml:space="preserve">higher </w:t>
-      </w:r>
-      <w:r>
-        <w:rPr>
-          <w:i/>
-          <w:sz w:val="24"/>
-          <w:szCs w:val="24"/>
-        </w:rPr>
-        <w:t>B</w:t>
-      </w:r>
-      <w:r>
-        <w:rPr>
-          <w:sz w:val="24"/>
-          <w:szCs w:val="24"/>
-        </w:rPr>
-        <w:t>-</w:t>
-      </w:r>
-      <w:r>
-        <w:rPr>
-          <w:sz w:val="24"/>
-          <w:szCs w:val="24"/>
-        </w:rPr>
-        <w:t xml:space="preserve">factor values. </w:t>
-      </w:r>
-      <w:r>
-        <w:rPr>
-          <w:sz w:val="24"/>
-          <w:szCs w:val="24"/>
-        </w:rPr>
-        <w:t xml:space="preserve">Atomic </w:t>
-      </w:r>
-      <w:r>
-        <w:rPr>
-          <w:i/>
-          <w:sz w:val="24"/>
-          <w:szCs w:val="24"/>
-        </w:rPr>
-        <w:t>B</w:t>
-      </w:r>
-      <w:r>
-        <w:rPr>
-          <w:i/>
-          <w:sz w:val="24"/>
-          <w:szCs w:val="24"/>
-        </w:rPr>
-        <w:t>-</w:t>
-      </w:r>
-      <w:r>
-        <w:rPr>
-          <w:sz w:val="24"/>
-          <w:szCs w:val="24"/>
-        </w:rPr>
-        <w:t>factors can increase as a result of</w:t>
-      </w:r>
-      <w:r>
-        <w:rPr>
-          <w:sz w:val="24"/>
-          <w:szCs w:val="24"/>
-        </w:rPr>
-        <w:t xml:space="preserve"> a number of</w:t>
-      </w:r>
-      <w:r>
-        <w:rPr>
-          <w:sz w:val="24"/>
-          <w:szCs w:val="24"/>
-        </w:rPr>
-        <w:t xml:space="preserve"> different factors: </w:t>
-      </w:r>
-      <w:r>
-        <w:rPr>
-          <w:sz w:val="24"/>
-          <w:szCs w:val="24"/>
-        </w:rPr>
         <w:t xml:space="preserve">increased </w:t>
       </w:r>
       <w:r>
@@ -1814,41 +1854,6 @@
           <w:sz w:val="24"/>
           <w:szCs w:val="24"/>
         </w:rPr>
-        <w:t>dynamic disorder (</w:t>
-      </w:r>
-      <w:r>
-        <w:rPr>
-          <w:sz w:val="24"/>
-          <w:szCs w:val="24"/>
-        </w:rPr>
-        <w:t>increased thermal motion</w:t>
-      </w:r>
-      <w:r>
-        <w:rPr>
-          <w:sz w:val="24"/>
-          <w:szCs w:val="24"/>
-        </w:rPr>
-        <w:t xml:space="preserve"> - correlated to temperature),</w:t>
-      </w:r>
-      <w:r>
-        <w:rPr>
-          <w:sz w:val="24"/>
-          <w:szCs w:val="24"/>
-        </w:rPr>
-        <w:t xml:space="preserve"> </w:t>
-      </w:r>
-      <w:r>
-        <w:rPr>
-          <w:sz w:val="24"/>
-          <w:szCs w:val="24"/>
-        </w:rPr>
-        <w:t xml:space="preserve">increased </w:t>
-      </w:r>
-      <w:r>
-        <w:rPr>
-          <w:sz w:val="24"/>
-          <w:szCs w:val="24"/>
-        </w:rPr>
         <w:t>static disorder (e.g. multiple conformations of residues or the atom being located on mobile loops and chain termini),</w:t>
       </w:r>
       <w:r>
@@ -1885,14 +1890,7 @@
           <w:sz w:val="24"/>
           <w:szCs w:val="24"/>
         </w:rPr>
-        <w:t xml:space="preserve"> </w:t>
-      </w:r>
-      <w:r>
-        <w:rPr>
-          <w:sz w:val="24"/>
-          <w:szCs w:val="24"/>
-        </w:rPr>
-        <w:t xml:space="preserve">The degree of </w:t>
+        <w:t xml:space="preserve"> The degree of </w:t>
       </w:r>
       <w:r>
         <w:rPr>
@@ -2996,21 +2994,7 @@
           <w:sz w:val="24"/>
           <w:szCs w:val="24"/>
         </w:rPr>
-        <w:t xml:space="preserve">ACN. Similarity is defined as width </w:t>
-      </w:r>
-      <w:r>
-        <w:rPr>
-          <w:sz w:val="24"/>
-          <w:szCs w:val="24"/>
-        </w:rPr>
-        <w:t>(which can be input into the program as the</w:t>
-      </w:r>
-      <w:r>
-        <w:rPr>
-          <w:sz w:val="24"/>
-          <w:szCs w:val="24"/>
-        </w:rPr>
-        <w:t xml:space="preserve"> </w:t>
+        <w:t xml:space="preserve">ACN. Similarity is defined as width (which can be input into the program as the </w:t>
       </w:r>
       <w:r>
         <w:rPr>
@@ -3079,7 +3063,7 @@
       <w:pPr>
         <w:pStyle w:val="Heading1"/>
       </w:pPr>
-      <w:bookmarkStart w:id="1" w:name="_Toc439953767"/>
+      <w:bookmarkStart w:id="2" w:name="_Toc440619549"/>
       <w:r>
         <w:lastRenderedPageBreak/>
         <w:t>Usage</w:t>
@@ -3087,7 +3071,7 @@
       <w:r>
         <w:t xml:space="preserve"> - Inputs</w:t>
       </w:r>
-      <w:bookmarkEnd w:id="1"/>
+      <w:bookmarkEnd w:id="2"/>
     </w:p>
     <w:p>
       <w:pPr>
@@ -3103,14 +3087,14 @@
       <w:pPr>
         <w:pStyle w:val="Heading2"/>
       </w:pPr>
-      <w:bookmarkStart w:id="2" w:name="_Toc439953768"/>
+      <w:bookmarkStart w:id="3" w:name="_Toc440619550"/>
       <w:r>
         <w:t>Required</w:t>
       </w:r>
       <w:r>
         <w:t xml:space="preserve"> Inputs:</w:t>
       </w:r>
-      <w:bookmarkEnd w:id="2"/>
+      <w:bookmarkEnd w:id="3"/>
     </w:p>
     <w:p>
       <w:pPr>
@@ -3165,14 +3149,14 @@
           <w:color w:val="FFFFFF" w:themeColor="background1"/>
         </w:rPr>
       </w:pPr>
-      <w:bookmarkStart w:id="3" w:name="_Toc439953769"/>
+      <w:bookmarkStart w:id="4" w:name="_Toc440619551"/>
       <w:r>
         <w:rPr>
           <w:color w:val="FFFFFF" w:themeColor="background1"/>
         </w:rPr>
         <w:t>PDB code</w:t>
       </w:r>
-      <w:bookmarkEnd w:id="3"/>
+      <w:bookmarkEnd w:id="4"/>
     </w:p>
     <w:p>
       <w:pPr>
@@ -3286,14 +3270,14 @@
       <w:pPr>
         <w:pStyle w:val="Heading3"/>
       </w:pPr>
-      <w:bookmarkStart w:id="4" w:name="_Toc439953770"/>
+      <w:bookmarkStart w:id="5" w:name="_Toc440619552"/>
       <w:r>
         <w:rPr>
           <w:color w:val="FFFFFF" w:themeColor="background1"/>
         </w:rPr>
         <w:t>File Path</w:t>
       </w:r>
-      <w:bookmarkEnd w:id="4"/>
+      <w:bookmarkEnd w:id="5"/>
     </w:p>
     <w:p>
       <w:pPr>
@@ -3392,11 +3376,11 @@
       <w:pPr>
         <w:pStyle w:val="Heading2"/>
       </w:pPr>
-      <w:bookmarkStart w:id="5" w:name="_Toc439953771"/>
+      <w:bookmarkStart w:id="6" w:name="_Toc440619553"/>
       <w:r>
         <w:t>Optional Inputs:</w:t>
       </w:r>
-      <w:bookmarkEnd w:id="5"/>
+      <w:bookmarkEnd w:id="6"/>
     </w:p>
     <w:p>
       <w:pPr>
@@ -3472,14 +3456,14 @@
           <w:color w:val="FFFFFF" w:themeColor="background1"/>
         </w:rPr>
       </w:pPr>
-      <w:bookmarkStart w:id="6" w:name="_Toc439953772"/>
+      <w:bookmarkStart w:id="7" w:name="_Toc440619554"/>
       <w:r>
         <w:rPr>
           <w:color w:val="FFFFFF" w:themeColor="background1"/>
         </w:rPr>
         <w:t>PDT</w:t>
       </w:r>
-      <w:bookmarkEnd w:id="6"/>
+      <w:bookmarkEnd w:id="7"/>
     </w:p>
     <w:p>
       <w:pPr>
@@ -3560,13 +3544,7 @@
         <w:rPr>
           <w:bCs/>
         </w:rPr>
-        <w:t>ångström</w:t>
-      </w:r>
-      <w:r>
-        <w:rPr>
-          <w:bCs/>
-        </w:rPr>
-        <w:t>s</w:t>
+        <w:t>ångströms</w:t>
       </w:r>
       <w:r>
         <w:rPr>
@@ -3620,7 +3598,7 @@
           <w:color w:val="FFFFFF" w:themeColor="background1"/>
         </w:rPr>
       </w:pPr>
-      <w:bookmarkStart w:id="7" w:name="_Toc439953773"/>
+      <w:bookmarkStart w:id="8" w:name="_Toc440619555"/>
       <w:proofErr w:type="gramStart"/>
       <w:r>
         <w:rPr>
@@ -3628,7 +3606,7 @@
         </w:rPr>
         <w:t>binSize</w:t>
       </w:r>
-      <w:bookmarkEnd w:id="7"/>
+      <w:bookmarkEnd w:id="8"/>
       <w:proofErr w:type="gramEnd"/>
     </w:p>
     <w:p>
@@ -3923,20 +3901,20 @@
           <w:szCs w:val="24"/>
         </w:rPr>
       </w:pPr>
-      <w:bookmarkStart w:id="8" w:name="_Toc439953774"/>
+      <w:bookmarkStart w:id="9" w:name="_Toc440619556"/>
       <w:r>
         <w:rPr>
           <w:rStyle w:val="Heading3Char"/>
         </w:rPr>
         <w:t>createA</w:t>
       </w:r>
-      <w:bookmarkEnd w:id="8"/>
       <w:r>
         <w:rPr>
           <w:rStyle w:val="Heading3Char"/>
         </w:rPr>
         <w:t>UCpdb</w:t>
       </w:r>
+      <w:bookmarkEnd w:id="9"/>
       <w:r>
         <w:rPr>
           <w:b/>
@@ -3972,20 +3950,20 @@
           <w:szCs w:val="24"/>
         </w:rPr>
       </w:pPr>
-      <w:bookmarkStart w:id="9" w:name="_Toc439953775"/>
+      <w:bookmarkStart w:id="10" w:name="_Toc440619557"/>
       <w:r>
         <w:rPr>
           <w:rStyle w:val="Heading3Char"/>
         </w:rPr>
         <w:t>createT</w:t>
       </w:r>
-      <w:bookmarkEnd w:id="9"/>
       <w:r>
         <w:rPr>
           <w:rStyle w:val="Heading3Char"/>
         </w:rPr>
         <w:t>Apdb</w:t>
       </w:r>
+      <w:bookmarkEnd w:id="10"/>
       <w:r>
         <w:rPr>
           <w:b/>
@@ -4073,14 +4051,14 @@
           <w:color w:val="FFFFFF" w:themeColor="background1"/>
         </w:rPr>
       </w:pPr>
-      <w:bookmarkStart w:id="10" w:name="_Toc439953776"/>
+      <w:bookmarkStart w:id="11" w:name="_Toc440619558"/>
       <w:r>
         <w:rPr>
           <w:color w:val="FFFFFF" w:themeColor="background1"/>
         </w:rPr>
         <w:t>Sample Input</w:t>
       </w:r>
-      <w:bookmarkEnd w:id="10"/>
+      <w:bookmarkEnd w:id="11"/>
     </w:p>
     <w:p>
       <w:pPr>
@@ -4200,11 +4178,11 @@
       <w:pPr>
         <w:pStyle w:val="Heading2"/>
       </w:pPr>
-      <w:bookmarkStart w:id="11" w:name="_Toc439953777"/>
+      <w:bookmarkStart w:id="12" w:name="_Toc440619559"/>
       <w:r>
         <w:t>Location of Input</w:t>
       </w:r>
-      <w:bookmarkEnd w:id="11"/>
+      <w:bookmarkEnd w:id="12"/>
     </w:p>
     <w:p>
       <w:pPr>
@@ -4537,15 +4515,7 @@
           <w:sz w:val="24"/>
           <w:szCs w:val="24"/>
         </w:rPr>
-        <w:t xml:space="preserve"> INPUT.txt</w:t>
-      </w:r>
-      <w:r>
-        <w:rPr>
-          <w:b/>
-          <w:sz w:val="24"/>
-          <w:szCs w:val="24"/>
-        </w:rPr>
-        <w:t xml:space="preserve"> &gt; </w:t>
+        <w:t xml:space="preserve"> INPUT.txt &gt; </w:t>
       </w:r>
       <w:r>
         <w:rPr>
@@ -4665,12 +4635,12 @@
       <w:pPr>
         <w:pStyle w:val="Heading1"/>
       </w:pPr>
-      <w:bookmarkStart w:id="12" w:name="_Toc439953778"/>
+      <w:bookmarkStart w:id="13" w:name="_Toc440619560"/>
       <w:r>
         <w:lastRenderedPageBreak/>
         <w:t>Outputs</w:t>
       </w:r>
-      <w:bookmarkEnd w:id="12"/>
+      <w:bookmarkEnd w:id="13"/>
     </w:p>
     <w:p>
       <w:pPr>
@@ -4767,28 +4737,7 @@
           <w:sz w:val="20"/>
           <w:szCs w:val="20"/>
         </w:rPr>
-        <w:t>’</w:t>
-      </w:r>
-      <w:r>
-        <w:rPr>
-          <w:sz w:val="20"/>
-          <w:szCs w:val="20"/>
-        </w:rPr>
-        <w:t>)</w:t>
-      </w:r>
-      <w:r>
-        <w:rPr>
-          <w:sz w:val="20"/>
-          <w:szCs w:val="20"/>
-        </w:rPr>
-        <w:t xml:space="preserve"> will be a local copy of the input file in PDB format</w:t>
-      </w:r>
-      <w:r>
-        <w:rPr>
-          <w:sz w:val="20"/>
-          <w:szCs w:val="20"/>
-        </w:rPr>
-        <w:t xml:space="preserve"> (‘</w:t>
+        <w:t>’) will be a local copy of the input file in PDB format (‘</w:t>
       </w:r>
       <w:r>
         <w:rPr>
@@ -4803,14 +4752,7 @@
           <w:sz w:val="20"/>
           <w:szCs w:val="20"/>
         </w:rPr>
-        <w:t>pdb)</w:t>
-      </w:r>
-      <w:r>
-        <w:rPr>
-          <w:sz w:val="20"/>
-          <w:szCs w:val="20"/>
-        </w:rPr>
-        <w:t>, ‘&lt;</w:t>
+        <w:t>pdb), ‘&lt;</w:t>
       </w:r>
       <w:r>
         <w:rPr>
@@ -4840,31 +4782,24 @@
           <w:sz w:val="20"/>
           <w:szCs w:val="20"/>
         </w:rPr>
-        <w:t xml:space="preserve">Bdamage.txt’. There may also be optional files ‘AllUnitCells.pdb’ and ‘TrimmedAtoms.pdb’ depending on the inputs used when originally </w:t>
-      </w:r>
-      <w:r>
-        <w:rPr>
-          <w:sz w:val="20"/>
+        <w:t>Bdamage.txt’. There may also be optional files ‘AllUnitCells.pdb’ and ‘TrimmedAtoms.pdb’ depending on the inputs used when originally running the program.)</w:t>
+      </w:r>
+    </w:p>
+    <w:p>
+      <w:pPr>
+        <w:spacing w:after="0"/>
+        <w:jc w:val="both"/>
+        <w:rPr>
+          <w:sz w:val="24"/>
           <w:szCs w:val="20"/>
         </w:rPr>
-        <w:t>running the program.)</w:t>
-      </w:r>
-    </w:p>
-    <w:p>
-      <w:pPr>
-        <w:spacing w:after="0"/>
-        <w:jc w:val="both"/>
-        <w:rPr>
-          <w:sz w:val="24"/>
-          <w:szCs w:val="20"/>
-        </w:rPr>
       </w:pPr>
     </w:p>
     <w:p>
       <w:pPr>
         <w:pStyle w:val="Heading2"/>
       </w:pPr>
-      <w:bookmarkStart w:id="13" w:name="_Toc439953779"/>
+      <w:bookmarkStart w:id="14" w:name="_Toc440619561"/>
       <w:r>
         <w:t>&lt;</w:t>
       </w:r>
@@ -4879,7 +4814,7 @@
       <w:r>
         <w:t>:</w:t>
       </w:r>
-      <w:bookmarkEnd w:id="13"/>
+      <w:bookmarkEnd w:id="14"/>
     </w:p>
     <w:p>
       <w:pPr>
@@ -5075,35 +5010,21 @@
           <w:sz w:val="24"/>
           <w:szCs w:val="28"/>
         </w:rPr>
-        <w:t xml:space="preserve"> output</w:t>
+        <w:t xml:space="preserve"> output a histogram showing the numbers of atoms that are in </w:t>
       </w:r>
       <w:r>
         <w:rPr>
           <w:sz w:val="24"/>
           <w:szCs w:val="28"/>
         </w:rPr>
-        <w:t xml:space="preserve"> a histogram showing the numbers of atoms that are in </w:t>
+        <w:t>each</w:t>
       </w:r>
       <w:r>
         <w:rPr>
           <w:sz w:val="24"/>
           <w:szCs w:val="28"/>
         </w:rPr>
-        <w:t>each</w:t>
-      </w:r>
-      <w:r>
-        <w:rPr>
-          <w:sz w:val="24"/>
-          <w:szCs w:val="28"/>
-        </w:rPr>
-        <w:t xml:space="preserve"> packing density environment.</w:t>
-      </w:r>
-      <w:r>
-        <w:rPr>
-          <w:sz w:val="24"/>
-          <w:szCs w:val="28"/>
-        </w:rPr>
-        <w:t xml:space="preserve"> No such functionality currently exists in the Python release.</w:t>
+        <w:t xml:space="preserve"> packing density environment. No such functionality currently exists in the Python release.</w:t>
       </w:r>
       <w:r>
         <w:rPr>
@@ -5144,7 +5065,7 @@
       <w:pPr>
         <w:pStyle w:val="Heading2"/>
       </w:pPr>
-      <w:bookmarkStart w:id="14" w:name="_Toc439953780"/>
+      <w:bookmarkStart w:id="15" w:name="_Toc440619562"/>
       <w:r>
         <w:t>&lt;</w:t>
       </w:r>
@@ -5159,7 +5080,7 @@
       <w:r>
         <w:t>:</w:t>
       </w:r>
-      <w:bookmarkEnd w:id="14"/>
+      <w:bookmarkEnd w:id="15"/>
     </w:p>
     <w:p>
       <w:pPr>
@@ -5185,35 +5106,7 @@
           <w:sz w:val="24"/>
           <w:szCs w:val="24"/>
         </w:rPr>
-        <w:t xml:space="preserve">This file is generated by PDBCUR. It contains the atomic information for all atoms from the input asymmetric unit, and all other asymmetric units which make up the Unit Cell. For the </w:t>
-      </w:r>
-      <w:r>
-        <w:rPr>
-          <w:sz w:val="24"/>
-          <w:szCs w:val="24"/>
-        </w:rPr>
-        <w:t xml:space="preserve">PDB </w:t>
-      </w:r>
-      <w:r>
-        <w:rPr>
-          <w:sz w:val="24"/>
-          <w:szCs w:val="24"/>
-        </w:rPr>
-        <w:t>structure ‘2BN3’</w:t>
-      </w:r>
-      <w:r>
-        <w:rPr>
-          <w:sz w:val="24"/>
-          <w:szCs w:val="24"/>
-        </w:rPr>
-        <w:t>,</w:t>
-      </w:r>
-      <w:r>
-        <w:rPr>
-          <w:sz w:val="24"/>
-          <w:szCs w:val="24"/>
-        </w:rPr>
-        <w:t xml:space="preserve"> which has space group I2</w:t>
+        <w:t>This file is generated by PDBCUR. It contains the atomic information for all atoms from the input asymmetric unit, and all other asymmetric units which make up the Unit Cell. For the PDB structure ‘2BN3’, which has space group I2</w:t>
       </w:r>
       <w:r>
         <w:rPr>
@@ -5235,21 +5128,7 @@
           <w:sz w:val="24"/>
           <w:szCs w:val="24"/>
         </w:rPr>
-        <w:t>3</w:t>
-      </w:r>
-      <w:r>
-        <w:rPr>
-          <w:sz w:val="24"/>
-          <w:szCs w:val="24"/>
-        </w:rPr>
-        <w:t>,</w:t>
-      </w:r>
-      <w:r>
-        <w:rPr>
-          <w:sz w:val="24"/>
-          <w:szCs w:val="24"/>
-        </w:rPr>
-        <w:t xml:space="preserve"> this contains a total of 24 asymmetric units.</w:t>
+        <w:t>3, this contains a total of 24 asymmetric units.</w:t>
       </w:r>
     </w:p>
     <w:p>
@@ -5286,7 +5165,7 @@
       <w:pPr>
         <w:pStyle w:val="Heading1"/>
       </w:pPr>
-      <w:bookmarkStart w:id="15" w:name="_Toc439953781"/>
+      <w:bookmarkStart w:id="16" w:name="_Toc440619563"/>
       <w:r>
         <w:lastRenderedPageBreak/>
         <w:t xml:space="preserve">Description of </w:t>
@@ -5309,7 +5188,7 @@
       <w:r>
         <w:t>CaMBDa</w:t>
       </w:r>
-      <w:bookmarkEnd w:id="15"/>
+      <w:bookmarkEnd w:id="16"/>
     </w:p>
     <w:p>
       <w:pPr>
@@ -5571,10 +5450,12 @@
       <w:pPr>
         <w:pStyle w:val="Heading1"/>
       </w:pPr>
+      <w:bookmarkStart w:id="17" w:name="_Toc440619564"/>
       <w:r>
         <w:lastRenderedPageBreak/>
         <w:t>For Developers</w:t>
       </w:r>
+      <w:bookmarkEnd w:id="17"/>
     </w:p>
     <w:p>
       <w:pPr>
@@ -5634,7 +5515,6 @@
         </w:rPr>
         <w:t xml:space="preserve">A short script exists in the </w:t>
       </w:r>
-      <w:bookmarkStart w:id="16" w:name="_GoBack"/>
       <w:r>
         <w:rPr>
           <w:i/>
@@ -5642,7 +5522,6 @@
         </w:rPr>
         <w:t>Subroutines</w:t>
       </w:r>
-      <w:bookmarkEnd w:id="16"/>
       <w:r>
         <w:rPr>
           <w:szCs w:val="24"/>
@@ -6302,6 +6181,7 @@
   <w:style w:type="character" w:default="1" w:styleId="DefaultParagraphFont">
     <w:name w:val="Default Paragraph Font"/>
     <w:uiPriority w:val="1"/>
+    <w:semiHidden/>
     <w:unhideWhenUsed/>
   </w:style>
   <w:style w:type="table" w:default="1" w:styleId="TableNormal">
@@ -6736,7 +6616,7 @@
 </file>
 
 <file path=customXml/itemProps1.xml><?xml version="1.0" encoding="utf-8"?>
-<ds:datastoreItem xmlns:ds="http://schemas.openxmlformats.org/officeDocument/2006/customXml" ds:itemID="{CAA393E6-194F-4EFB-BE6D-B8CF001F49EC}">
+<ds:datastoreItem xmlns:ds="http://schemas.openxmlformats.org/officeDocument/2006/customXml" ds:itemID="{E1958573-620E-4E0C-AEBC-87CC22525B67}">
   <ds:schemaRefs>
     <ds:schemaRef ds:uri="http://schemas.openxmlformats.org/officeDocument/2006/bibliography"/>
   </ds:schemaRefs>

</xml_diff>